<commit_message>
Maths and Black Scholes Call Price answers
</commit_message>
<xml_diff>
--- a/Black Scholes Call Price.docx
+++ b/Black Scholes Call Price.docx
@@ -145,69 +145,76 @@
           <w:szCs w:val="24"/>
           <w:lang w:val="en-US"/>
         </w:rPr>
-        <w:t>Black-Scholes Call Price, C = SN(d</w:t>
+        <w:t xml:space="preserve">Black-Scholes Call Price, C = </w:t>
       </w:r>
-      <w:r>
-        <w:rPr>
-          <w:sz w:val="24"/>
-          <w:szCs w:val="24"/>
-          <w:vertAlign w:val="subscript"/>
-          <w:lang w:val="en-US"/>
-        </w:rPr>
-        <w:t>1</w:t>
-      </w:r>
-      <w:r>
-        <w:rPr>
-          <w:sz w:val="24"/>
-          <w:szCs w:val="24"/>
-          <w:lang w:val="en-US"/>
-        </w:rPr>
-        <w:t xml:space="preserve">) – </w:t>
-      </w:r>
-      <w:proofErr w:type="spellStart"/>
-      <w:r>
-        <w:rPr>
-          <w:sz w:val="24"/>
-          <w:szCs w:val="24"/>
-          <w:lang w:val="en-US"/>
-        </w:rPr>
-        <w:t>Ke</w:t>
-      </w:r>
-      <w:proofErr w:type="spellEnd"/>
-      <w:r>
-        <w:rPr>
-          <w:sz w:val="24"/>
-          <w:szCs w:val="24"/>
-          <w:vertAlign w:val="superscript"/>
-          <w:lang w:val="en-US"/>
-        </w:rPr>
-        <w:t xml:space="preserve">(-rt) </w:t>
-      </w:r>
-      <w:r>
-        <w:rPr>
-          <w:sz w:val="24"/>
-          <w:szCs w:val="24"/>
-          <w:lang w:val="en-US"/>
-        </w:rPr>
-        <w:t>N(d</w:t>
-      </w:r>
-      <w:r>
-        <w:rPr>
-          <w:sz w:val="24"/>
-          <w:szCs w:val="24"/>
-          <w:vertAlign w:val="subscript"/>
-          <w:lang w:val="en-US"/>
-        </w:rPr>
-        <w:t>2</w:t>
-      </w:r>
-      <w:r>
-        <w:rPr>
-          <w:sz w:val="24"/>
-          <w:szCs w:val="24"/>
-          <w:lang w:val="en-US"/>
-        </w:rPr>
-        <w:t>)</w:t>
-      </w:r>
+      <m:oMath>
+        <m:r>
+          <w:rPr>
+            <w:rFonts w:ascii="Cambria Math" w:hAnsi="Cambria Math"/>
+            <w:sz w:val="24"/>
+            <w:szCs w:val="24"/>
+            <w:lang w:val="en-US"/>
+          </w:rPr>
+          <m:t>SN(d</m:t>
+        </m:r>
+        <m:r>
+          <w:rPr>
+            <w:rFonts w:ascii="Cambria Math" w:hAnsi="Cambria Math"/>
+            <w:sz w:val="24"/>
+            <w:szCs w:val="24"/>
+            <w:vertAlign w:val="subscript"/>
+            <w:lang w:val="en-US"/>
+          </w:rPr>
+          <m:t>1</m:t>
+        </m:r>
+        <m:r>
+          <w:rPr>
+            <w:rFonts w:ascii="Cambria Math" w:hAnsi="Cambria Math"/>
+            <w:sz w:val="24"/>
+            <w:szCs w:val="24"/>
+            <w:lang w:val="en-US"/>
+          </w:rPr>
+          <m:t>) – Ke</m:t>
+        </m:r>
+        <m:r>
+          <w:rPr>
+            <w:rFonts w:ascii="Cambria Math" w:hAnsi="Cambria Math"/>
+            <w:sz w:val="24"/>
+            <w:szCs w:val="24"/>
+            <w:vertAlign w:val="superscript"/>
+            <w:lang w:val="en-US"/>
+          </w:rPr>
+          <m:t xml:space="preserve">(-rt) </m:t>
+        </m:r>
+        <m:r>
+          <w:rPr>
+            <w:rFonts w:ascii="Cambria Math" w:hAnsi="Cambria Math"/>
+            <w:sz w:val="24"/>
+            <w:szCs w:val="24"/>
+            <w:lang w:val="en-US"/>
+          </w:rPr>
+          <m:t>N(d</m:t>
+        </m:r>
+        <m:r>
+          <w:rPr>
+            <w:rFonts w:ascii="Cambria Math" w:hAnsi="Cambria Math"/>
+            <w:sz w:val="24"/>
+            <w:szCs w:val="24"/>
+            <w:vertAlign w:val="subscript"/>
+            <w:lang w:val="en-US"/>
+          </w:rPr>
+          <m:t>2</m:t>
+        </m:r>
+        <m:r>
+          <w:rPr>
+            <w:rFonts w:ascii="Cambria Math" w:hAnsi="Cambria Math"/>
+            <w:sz w:val="24"/>
+            <w:szCs w:val="24"/>
+            <w:lang w:val="en-US"/>
+          </w:rPr>
+          <m:t>)</m:t>
+        </m:r>
+      </m:oMath>
     </w:p>
     <w:p>
       <w:pPr>
@@ -225,275 +232,1418 @@
         <w:pStyle w:val="ListParagraph"/>
         <w:ind w:left="0"/>
         <w:rPr>
-          <w:sz w:val="24"/>
-          <w:szCs w:val="24"/>
-          <w:lang w:val="en-US"/>
-        </w:rPr>
-      </w:pPr>
-      <w:r>
-        <w:rPr>
-          <w:sz w:val="24"/>
-          <w:szCs w:val="24"/>
-          <w:lang w:val="en-US"/>
-        </w:rPr>
-        <w:t>d</w:t>
-      </w:r>
-      <w:r>
-        <w:rPr>
-          <w:sz w:val="24"/>
-          <w:szCs w:val="24"/>
-          <w:vertAlign w:val="subscript"/>
-          <w:lang w:val="en-US"/>
-        </w:rPr>
-        <w:t>1</w:t>
-      </w:r>
-      <w:r>
-        <w:rPr>
-          <w:sz w:val="24"/>
-          <w:szCs w:val="24"/>
-          <w:lang w:val="en-US"/>
-        </w:rPr>
-        <w:t xml:space="preserve"> = (ln(S/K) + (r + s</w:t>
-      </w:r>
-      <w:r>
-        <w:rPr>
-          <w:sz w:val="24"/>
-          <w:szCs w:val="24"/>
-          <w:vertAlign w:val="superscript"/>
-          <w:lang w:val="en-US"/>
-        </w:rPr>
-        <w:t>2</w:t>
-      </w:r>
-      <w:r>
-        <w:rPr>
-          <w:sz w:val="24"/>
-          <w:szCs w:val="24"/>
-          <w:lang w:val="en-US"/>
-        </w:rPr>
-        <w:t>/2) t) / (s √t)</w:t>
-      </w:r>
+          <w:rFonts w:eastAsiaTheme="minorEastAsia"/>
+          <w:sz w:val="24"/>
+          <w:szCs w:val="24"/>
+          <w:lang w:val="en-US"/>
+        </w:rPr>
+      </w:pPr>
+      <m:oMathPara>
+        <m:oMathParaPr>
+          <m:jc m:val="left"/>
+        </m:oMathParaPr>
+        <m:oMath>
+          <m:sSub>
+            <m:sSubPr>
+              <m:ctrlPr>
+                <w:rPr>
+                  <w:rFonts w:ascii="Cambria Math" w:hAnsi="Cambria Math"/>
+                  <w:i/>
+                  <w:sz w:val="24"/>
+                  <w:szCs w:val="24"/>
+                  <w:lang w:val="en-US"/>
+                </w:rPr>
+              </m:ctrlPr>
+            </m:sSubPr>
+            <m:e>
+              <m:r>
+                <w:rPr>
+                  <w:rFonts w:ascii="Cambria Math" w:hAnsi="Cambria Math"/>
+                  <w:sz w:val="24"/>
+                  <w:szCs w:val="24"/>
+                  <w:lang w:val="en-US"/>
+                </w:rPr>
+                <m:t>d</m:t>
+              </m:r>
+            </m:e>
+            <m:sub>
+              <m:r>
+                <w:rPr>
+                  <w:rFonts w:ascii="Cambria Math" w:hAnsi="Cambria Math"/>
+                  <w:sz w:val="24"/>
+                  <w:szCs w:val="24"/>
+                  <w:lang w:val="en-US"/>
+                </w:rPr>
+                <m:t>1</m:t>
+              </m:r>
+            </m:sub>
+          </m:sSub>
+          <m:r>
+            <w:rPr>
+              <w:rFonts w:ascii="Cambria Math" w:hAnsi="Cambria Math"/>
+              <w:sz w:val="24"/>
+              <w:szCs w:val="24"/>
+              <w:lang w:val="en-US"/>
+            </w:rPr>
+            <m:t xml:space="preserve">= </m:t>
+          </m:r>
+          <m:f>
+            <m:fPr>
+              <m:ctrlPr>
+                <w:rPr>
+                  <w:rFonts w:ascii="Cambria Math" w:hAnsi="Cambria Math"/>
+                  <w:i/>
+                  <w:sz w:val="24"/>
+                  <w:szCs w:val="24"/>
+                  <w:lang w:val="en-US"/>
+                </w:rPr>
+              </m:ctrlPr>
+            </m:fPr>
+            <m:num>
+              <m:d>
+                <m:dPr>
+                  <m:ctrlPr>
+                    <w:rPr>
+                      <w:rFonts w:ascii="Cambria Math" w:hAnsi="Cambria Math"/>
+                      <w:i/>
+                      <w:sz w:val="24"/>
+                      <w:szCs w:val="24"/>
+                      <w:lang w:val="en-US"/>
+                    </w:rPr>
+                  </m:ctrlPr>
+                </m:dPr>
+                <m:e>
+                  <m:r>
+                    <w:rPr>
+                      <w:rFonts w:ascii="Cambria Math" w:hAnsi="Cambria Math"/>
+                      <w:sz w:val="24"/>
+                      <w:szCs w:val="24"/>
+                      <w:lang w:val="en-US"/>
+                    </w:rPr>
+                    <m:t>ln</m:t>
+                  </m:r>
+                  <m:d>
+                    <m:dPr>
+                      <m:ctrlPr>
+                        <w:rPr>
+                          <w:rFonts w:ascii="Cambria Math" w:hAnsi="Cambria Math"/>
+                          <w:i/>
+                          <w:sz w:val="24"/>
+                          <w:szCs w:val="24"/>
+                          <w:lang w:val="en-US"/>
+                        </w:rPr>
+                      </m:ctrlPr>
+                    </m:dPr>
+                    <m:e>
+                      <m:f>
+                        <m:fPr>
+                          <m:ctrlPr>
+                            <w:rPr>
+                              <w:rFonts w:ascii="Cambria Math" w:hAnsi="Cambria Math"/>
+                              <w:i/>
+                              <w:sz w:val="24"/>
+                              <w:szCs w:val="24"/>
+                              <w:lang w:val="en-US"/>
+                            </w:rPr>
+                          </m:ctrlPr>
+                        </m:fPr>
+                        <m:num>
+                          <m:r>
+                            <w:rPr>
+                              <w:rFonts w:ascii="Cambria Math" w:hAnsi="Cambria Math"/>
+                              <w:sz w:val="24"/>
+                              <w:szCs w:val="24"/>
+                              <w:lang w:val="en-US"/>
+                            </w:rPr>
+                            <m:t>S</m:t>
+                          </m:r>
+                        </m:num>
+                        <m:den>
+                          <m:r>
+                            <w:rPr>
+                              <w:rFonts w:ascii="Cambria Math" w:hAnsi="Cambria Math"/>
+                              <w:sz w:val="24"/>
+                              <w:szCs w:val="24"/>
+                              <w:lang w:val="en-US"/>
+                            </w:rPr>
+                            <m:t>K</m:t>
+                          </m:r>
+                        </m:den>
+                      </m:f>
+                    </m:e>
+                  </m:d>
+                  <m:r>
+                    <w:rPr>
+                      <w:rFonts w:ascii="Cambria Math" w:hAnsi="Cambria Math"/>
+                      <w:sz w:val="24"/>
+                      <w:szCs w:val="24"/>
+                      <w:lang w:val="en-US"/>
+                    </w:rPr>
+                    <m:t xml:space="preserve">+ </m:t>
+                  </m:r>
+                  <m:d>
+                    <m:dPr>
+                      <m:ctrlPr>
+                        <w:rPr>
+                          <w:rFonts w:ascii="Cambria Math" w:hAnsi="Cambria Math"/>
+                          <w:i/>
+                          <w:sz w:val="24"/>
+                          <w:szCs w:val="24"/>
+                          <w:lang w:val="en-US"/>
+                        </w:rPr>
+                      </m:ctrlPr>
+                    </m:dPr>
+                    <m:e>
+                      <m:r>
+                        <w:rPr>
+                          <w:rFonts w:ascii="Cambria Math" w:hAnsi="Cambria Math"/>
+                          <w:sz w:val="24"/>
+                          <w:szCs w:val="24"/>
+                          <w:lang w:val="en-US"/>
+                        </w:rPr>
+                        <m:t>r +</m:t>
+                      </m:r>
+                      <m:f>
+                        <m:fPr>
+                          <m:ctrlPr>
+                            <w:rPr>
+                              <w:rFonts w:ascii="Cambria Math" w:hAnsi="Cambria Math"/>
+                              <w:i/>
+                              <w:sz w:val="24"/>
+                              <w:szCs w:val="24"/>
+                              <w:lang w:val="en-US"/>
+                            </w:rPr>
+                          </m:ctrlPr>
+                        </m:fPr>
+                        <m:num>
+                          <m:r>
+                            <w:rPr>
+                              <w:rFonts w:ascii="Cambria Math" w:hAnsi="Cambria Math"/>
+                              <w:sz w:val="24"/>
+                              <w:szCs w:val="24"/>
+                              <w:lang w:val="en-US"/>
+                            </w:rPr>
+                            <m:t>s</m:t>
+                          </m:r>
+                          <m:r>
+                            <w:rPr>
+                              <w:rFonts w:ascii="Cambria Math" w:hAnsi="Cambria Math"/>
+                              <w:sz w:val="24"/>
+                              <w:szCs w:val="24"/>
+                              <w:vertAlign w:val="superscript"/>
+                              <w:lang w:val="en-US"/>
+                            </w:rPr>
+                            <m:t>2</m:t>
+                          </m:r>
+                        </m:num>
+                        <m:den>
+                          <m:r>
+                            <w:rPr>
+                              <w:rFonts w:ascii="Cambria Math" w:hAnsi="Cambria Math"/>
+                              <w:sz w:val="24"/>
+                              <w:szCs w:val="24"/>
+                              <w:lang w:val="en-US"/>
+                            </w:rPr>
+                            <m:t>2</m:t>
+                          </m:r>
+                        </m:den>
+                      </m:f>
+                    </m:e>
+                  </m:d>
+                  <m:r>
+                    <w:rPr>
+                      <w:rFonts w:ascii="Cambria Math" w:hAnsi="Cambria Math"/>
+                      <w:sz w:val="24"/>
+                      <w:szCs w:val="24"/>
+                      <w:lang w:val="en-US"/>
+                    </w:rPr>
+                    <m:t>t</m:t>
+                  </m:r>
+                </m:e>
+              </m:d>
+            </m:num>
+            <m:den>
+              <m:d>
+                <m:dPr>
+                  <m:ctrlPr>
+                    <w:rPr>
+                      <w:rFonts w:ascii="Cambria Math" w:hAnsi="Cambria Math"/>
+                      <w:i/>
+                      <w:sz w:val="24"/>
+                      <w:szCs w:val="24"/>
+                      <w:lang w:val="en-US"/>
+                    </w:rPr>
+                  </m:ctrlPr>
+                </m:dPr>
+                <m:e>
+                  <m:r>
+                    <w:rPr>
+                      <w:rFonts w:ascii="Cambria Math" w:hAnsi="Cambria Math"/>
+                      <w:sz w:val="24"/>
+                      <w:szCs w:val="24"/>
+                      <w:lang w:val="en-US"/>
+                    </w:rPr>
+                    <m:t xml:space="preserve">s </m:t>
+                  </m:r>
+                  <m:rad>
+                    <m:radPr>
+                      <m:degHide m:val="1"/>
+                      <m:ctrlPr>
+                        <w:rPr>
+                          <w:rFonts w:ascii="Cambria Math" w:hAnsi="Cambria Math"/>
+                          <w:i/>
+                          <w:sz w:val="24"/>
+                          <w:szCs w:val="24"/>
+                          <w:lang w:val="en-US"/>
+                        </w:rPr>
+                      </m:ctrlPr>
+                    </m:radPr>
+                    <m:deg/>
+                    <m:e>
+                      <m:r>
+                        <w:rPr>
+                          <w:rFonts w:ascii="Cambria Math" w:hAnsi="Cambria Math"/>
+                          <w:sz w:val="24"/>
+                          <w:szCs w:val="24"/>
+                          <w:lang w:val="en-US"/>
+                        </w:rPr>
+                        <m:t>t</m:t>
+                      </m:r>
+                    </m:e>
+                  </m:rad>
+                </m:e>
+              </m:d>
+            </m:den>
+          </m:f>
+        </m:oMath>
+      </m:oMathPara>
     </w:p>
     <w:p>
       <w:pPr>
         <w:pStyle w:val="ListParagraph"/>
         <w:ind w:left="0"/>
         <w:rPr>
-          <w:sz w:val="24"/>
-          <w:szCs w:val="24"/>
-          <w:lang w:val="en-US"/>
-        </w:rPr>
-      </w:pPr>
+          <w:rFonts w:eastAsiaTheme="minorEastAsia"/>
+          <w:sz w:val="24"/>
+          <w:szCs w:val="24"/>
+          <w:lang w:val="en-US"/>
+        </w:rPr>
+      </w:pPr>
+      <m:oMathPara>
+        <m:oMathParaPr>
+          <m:jc m:val="left"/>
+        </m:oMathParaPr>
+        <m:oMath>
+          <m:sSub>
+            <m:sSubPr>
+              <m:ctrlPr>
+                <w:rPr>
+                  <w:rFonts w:ascii="Cambria Math" w:hAnsi="Cambria Math"/>
+                  <w:i/>
+                  <w:sz w:val="24"/>
+                  <w:szCs w:val="24"/>
+                  <w:lang w:val="en-US"/>
+                </w:rPr>
+              </m:ctrlPr>
+            </m:sSubPr>
+            <m:e>
+              <m:r>
+                <w:rPr>
+                  <w:rFonts w:ascii="Cambria Math" w:hAnsi="Cambria Math"/>
+                  <w:sz w:val="24"/>
+                  <w:szCs w:val="24"/>
+                  <w:lang w:val="en-US"/>
+                </w:rPr>
+                <m:t>d</m:t>
+              </m:r>
+            </m:e>
+            <m:sub>
+              <m:r>
+                <w:rPr>
+                  <w:rFonts w:ascii="Cambria Math" w:hAnsi="Cambria Math"/>
+                  <w:sz w:val="24"/>
+                  <w:szCs w:val="24"/>
+                  <w:lang w:val="en-US"/>
+                </w:rPr>
+                <m:t>1</m:t>
+              </m:r>
+            </m:sub>
+          </m:sSub>
+          <m:r>
+            <w:rPr>
+              <w:rFonts w:ascii="Cambria Math" w:hAnsi="Cambria Math"/>
+              <w:sz w:val="24"/>
+              <w:szCs w:val="24"/>
+              <w:lang w:val="en-US"/>
+            </w:rPr>
+            <m:t>=</m:t>
+          </m:r>
+          <m:f>
+            <m:fPr>
+              <m:ctrlPr>
+                <w:rPr>
+                  <w:rFonts w:ascii="Cambria Math" w:hAnsi="Cambria Math"/>
+                  <w:i/>
+                  <w:sz w:val="24"/>
+                  <w:szCs w:val="24"/>
+                  <w:lang w:val="en-US"/>
+                </w:rPr>
+              </m:ctrlPr>
+            </m:fPr>
+            <m:num>
+              <m:func>
+                <m:funcPr>
+                  <m:ctrlPr>
+                    <w:rPr>
+                      <w:rFonts w:ascii="Cambria Math" w:hAnsi="Cambria Math"/>
+                      <w:sz w:val="24"/>
+                      <w:szCs w:val="24"/>
+                      <w:lang w:val="en-US"/>
+                    </w:rPr>
+                  </m:ctrlPr>
+                </m:funcPr>
+                <m:fName>
+                  <m:r>
+                    <m:rPr>
+                      <m:sty m:val="p"/>
+                    </m:rPr>
+                    <w:rPr>
+                      <w:rFonts w:ascii="Cambria Math" w:hAnsi="Cambria Math"/>
+                      <w:sz w:val="24"/>
+                      <w:szCs w:val="24"/>
+                      <w:lang w:val="en-US"/>
+                    </w:rPr>
+                    <m:t>ln</m:t>
+                  </m:r>
+                  <m:ctrlPr>
+                    <w:rPr>
+                      <w:rFonts w:ascii="Cambria Math" w:hAnsi="Cambria Math"/>
+                      <w:i/>
+                      <w:sz w:val="24"/>
+                      <w:szCs w:val="24"/>
+                      <w:lang w:val="en-US"/>
+                    </w:rPr>
+                  </m:ctrlPr>
+                </m:fName>
+                <m:e>
+                  <m:d>
+                    <m:dPr>
+                      <m:ctrlPr>
+                        <w:rPr>
+                          <w:rFonts w:ascii="Cambria Math" w:hAnsi="Cambria Math"/>
+                          <w:i/>
+                          <w:sz w:val="24"/>
+                          <w:szCs w:val="24"/>
+                          <w:lang w:val="en-US"/>
+                        </w:rPr>
+                      </m:ctrlPr>
+                    </m:dPr>
+                    <m:e>
+                      <m:f>
+                        <m:fPr>
+                          <m:ctrlPr>
+                            <w:rPr>
+                              <w:rFonts w:ascii="Cambria Math" w:hAnsi="Cambria Math"/>
+                              <w:i/>
+                              <w:sz w:val="24"/>
+                              <w:szCs w:val="24"/>
+                              <w:lang w:val="en-US"/>
+                            </w:rPr>
+                          </m:ctrlPr>
+                        </m:fPr>
+                        <m:num>
+                          <m:r>
+                            <w:rPr>
+                              <w:rFonts w:ascii="Cambria Math" w:hAnsi="Cambria Math"/>
+                              <w:sz w:val="24"/>
+                              <w:szCs w:val="24"/>
+                              <w:lang w:val="en-US"/>
+                            </w:rPr>
+                            <m:t>40</m:t>
+                          </m:r>
+                        </m:num>
+                        <m:den>
+                          <m:r>
+                            <w:rPr>
+                              <w:rFonts w:ascii="Cambria Math" w:hAnsi="Cambria Math"/>
+                              <w:sz w:val="24"/>
+                              <w:szCs w:val="24"/>
+                              <w:lang w:val="en-US"/>
+                            </w:rPr>
+                            <m:t>45</m:t>
+                          </m:r>
+                        </m:den>
+                      </m:f>
+                    </m:e>
+                  </m:d>
+                </m:e>
+              </m:func>
+              <m:r>
+                <w:rPr>
+                  <w:rFonts w:ascii="Cambria Math" w:hAnsi="Cambria Math"/>
+                  <w:sz w:val="24"/>
+                  <w:szCs w:val="24"/>
+                  <w:lang w:val="en-US"/>
+                </w:rPr>
+                <m:t xml:space="preserve">+ </m:t>
+              </m:r>
+              <m:d>
+                <m:dPr>
+                  <m:ctrlPr>
+                    <w:rPr>
+                      <w:rFonts w:ascii="Cambria Math" w:hAnsi="Cambria Math"/>
+                      <w:i/>
+                      <w:sz w:val="24"/>
+                      <w:szCs w:val="24"/>
+                      <w:lang w:val="en-US"/>
+                    </w:rPr>
+                  </m:ctrlPr>
+                </m:dPr>
+                <m:e>
+                  <m:r>
+                    <w:rPr>
+                      <w:rFonts w:ascii="Cambria Math" w:hAnsi="Cambria Math"/>
+                      <w:sz w:val="24"/>
+                      <w:szCs w:val="24"/>
+                      <w:lang w:val="en-US"/>
+                    </w:rPr>
+                    <m:t>0.03 +</m:t>
+                  </m:r>
+                  <m:f>
+                    <m:fPr>
+                      <m:ctrlPr>
+                        <w:rPr>
+                          <w:rFonts w:ascii="Cambria Math" w:hAnsi="Cambria Math"/>
+                          <w:i/>
+                          <w:sz w:val="24"/>
+                          <w:szCs w:val="24"/>
+                          <w:lang w:val="en-US"/>
+                        </w:rPr>
+                      </m:ctrlPr>
+                    </m:fPr>
+                    <m:num>
+                      <m:d>
+                        <m:dPr>
+                          <m:ctrlPr>
+                            <w:rPr>
+                              <w:rFonts w:ascii="Cambria Math" w:hAnsi="Cambria Math"/>
+                              <w:i/>
+                              <w:sz w:val="24"/>
+                              <w:szCs w:val="24"/>
+                              <w:lang w:val="en-US"/>
+                            </w:rPr>
+                          </m:ctrlPr>
+                        </m:dPr>
+                        <m:e>
+                          <m:r>
+                            <w:rPr>
+                              <w:rFonts w:ascii="Cambria Math" w:hAnsi="Cambria Math"/>
+                              <w:sz w:val="24"/>
+                              <w:szCs w:val="24"/>
+                              <w:lang w:val="en-US"/>
+                            </w:rPr>
+                            <m:t>0.4</m:t>
+                          </m:r>
+                          <m:r>
+                            <w:rPr>
+                              <w:rFonts w:ascii="Cambria Math" w:hAnsi="Cambria Math"/>
+                              <w:sz w:val="24"/>
+                              <w:szCs w:val="24"/>
+                              <w:vertAlign w:val="superscript"/>
+                              <w:lang w:val="en-US"/>
+                            </w:rPr>
+                            <m:t>2</m:t>
+                          </m:r>
+                        </m:e>
+                      </m:d>
+                    </m:num>
+                    <m:den>
+                      <m:r>
+                        <w:rPr>
+                          <w:rFonts w:ascii="Cambria Math" w:hAnsi="Cambria Math"/>
+                          <w:sz w:val="24"/>
+                          <w:szCs w:val="24"/>
+                          <w:lang w:val="en-US"/>
+                        </w:rPr>
+                        <m:t>2</m:t>
+                      </m:r>
+                    </m:den>
+                  </m:f>
+                </m:e>
+              </m:d>
+              <m:r>
+                <w:rPr>
+                  <w:rFonts w:ascii="Cambria Math" w:hAnsi="Cambria Math"/>
+                  <w:sz w:val="24"/>
+                  <w:szCs w:val="24"/>
+                  <w:lang w:val="en-US"/>
+                </w:rPr>
+                <m:t>* 0.333</m:t>
+              </m:r>
+            </m:num>
+            <m:den>
+              <m:r>
+                <w:rPr>
+                  <w:rFonts w:ascii="Cambria Math" w:hAnsi="Cambria Math"/>
+                  <w:sz w:val="24"/>
+                  <w:szCs w:val="24"/>
+                  <w:lang w:val="en-US"/>
+                </w:rPr>
+                <m:t xml:space="preserve">0.4* </m:t>
+              </m:r>
+              <m:rad>
+                <m:radPr>
+                  <m:degHide m:val="1"/>
+                  <m:ctrlPr>
+                    <w:rPr>
+                      <w:rFonts w:ascii="Cambria Math" w:hAnsi="Cambria Math"/>
+                      <w:i/>
+                      <w:sz w:val="24"/>
+                      <w:szCs w:val="24"/>
+                      <w:lang w:val="en-US"/>
+                    </w:rPr>
+                  </m:ctrlPr>
+                </m:radPr>
+                <m:deg/>
+                <m:e>
+                  <m:r>
+                    <w:rPr>
+                      <w:rFonts w:ascii="Cambria Math" w:hAnsi="Cambria Math"/>
+                      <w:sz w:val="24"/>
+                      <w:szCs w:val="24"/>
+                      <w:lang w:val="en-US"/>
+                    </w:rPr>
+                    <m:t>0.333</m:t>
+                  </m:r>
+                </m:e>
+              </m:rad>
+            </m:den>
+          </m:f>
+        </m:oMath>
+      </m:oMathPara>
     </w:p>
     <w:p>
       <w:pPr>
         <w:pStyle w:val="ListParagraph"/>
         <w:ind w:left="0"/>
         <w:rPr>
-          <w:sz w:val="24"/>
-          <w:szCs w:val="24"/>
-          <w:lang w:val="en-US"/>
-        </w:rPr>
-      </w:pPr>
-      <w:r>
-        <w:rPr>
-          <w:sz w:val="24"/>
-          <w:szCs w:val="24"/>
-          <w:lang w:val="en-US"/>
-        </w:rPr>
-        <w:t>d</w:t>
-      </w:r>
-      <w:r>
-        <w:rPr>
-          <w:sz w:val="24"/>
-          <w:szCs w:val="24"/>
-          <w:vertAlign w:val="subscript"/>
-          <w:lang w:val="en-US"/>
-        </w:rPr>
-        <w:t>2</w:t>
-      </w:r>
-      <w:r>
-        <w:rPr>
-          <w:sz w:val="24"/>
-          <w:szCs w:val="24"/>
-          <w:lang w:val="en-US"/>
-        </w:rPr>
-        <w:t xml:space="preserve"> = d</w:t>
-      </w:r>
-      <w:r>
-        <w:rPr>
-          <w:sz w:val="24"/>
-          <w:szCs w:val="24"/>
-          <w:vertAlign w:val="subscript"/>
-          <w:lang w:val="en-US"/>
-        </w:rPr>
-        <w:t>1</w:t>
-      </w:r>
-      <w:r>
-        <w:rPr>
-          <w:sz w:val="24"/>
-          <w:szCs w:val="24"/>
-          <w:lang w:val="en-US"/>
-        </w:rPr>
-        <w:t xml:space="preserve"> – s √t</w:t>
-      </w:r>
+          <w:rFonts w:eastAsiaTheme="minorEastAsia"/>
+          <w:sz w:val="24"/>
+          <w:szCs w:val="24"/>
+          <w:lang w:val="en-US"/>
+        </w:rPr>
+      </w:pPr>
+      <m:oMathPara>
+        <m:oMathParaPr>
+          <m:jc m:val="left"/>
+        </m:oMathParaPr>
+        <m:oMath>
+          <m:sSub>
+            <m:sSubPr>
+              <m:ctrlPr>
+                <w:rPr>
+                  <w:rFonts w:ascii="Cambria Math" w:hAnsi="Cambria Math"/>
+                  <w:i/>
+                  <w:sz w:val="24"/>
+                  <w:szCs w:val="24"/>
+                  <w:lang w:val="en-US"/>
+                </w:rPr>
+              </m:ctrlPr>
+            </m:sSubPr>
+            <m:e>
+              <m:r>
+                <w:rPr>
+                  <w:rFonts w:ascii="Cambria Math" w:hAnsi="Cambria Math"/>
+                  <w:sz w:val="24"/>
+                  <w:szCs w:val="24"/>
+                  <w:lang w:val="en-US"/>
+                </w:rPr>
+                <m:t>d</m:t>
+              </m:r>
+            </m:e>
+            <m:sub>
+              <m:r>
+                <w:rPr>
+                  <w:rFonts w:ascii="Cambria Math" w:hAnsi="Cambria Math"/>
+                  <w:sz w:val="24"/>
+                  <w:szCs w:val="24"/>
+                  <w:lang w:val="en-US"/>
+                </w:rPr>
+                <m:t>1</m:t>
+              </m:r>
+            </m:sub>
+          </m:sSub>
+          <m:r>
+            <w:rPr>
+              <w:rFonts w:ascii="Cambria Math" w:hAnsi="Cambria Math"/>
+              <w:sz w:val="24"/>
+              <w:szCs w:val="24"/>
+              <w:lang w:val="en-US"/>
+            </w:rPr>
+            <m:t>=</m:t>
+          </m:r>
+          <m:f>
+            <m:fPr>
+              <m:ctrlPr>
+                <w:rPr>
+                  <w:rFonts w:ascii="Cambria Math" w:hAnsi="Cambria Math"/>
+                  <w:i/>
+                  <w:sz w:val="24"/>
+                  <w:szCs w:val="24"/>
+                  <w:lang w:val="en-US"/>
+                </w:rPr>
+              </m:ctrlPr>
+            </m:fPr>
+            <m:num>
+              <m:d>
+                <m:dPr>
+                  <m:ctrlPr>
+                    <w:rPr>
+                      <w:rFonts w:ascii="Cambria Math" w:hAnsi="Cambria Math"/>
+                      <w:i/>
+                      <w:sz w:val="24"/>
+                      <w:szCs w:val="24"/>
+                      <w:lang w:val="en-US"/>
+                    </w:rPr>
+                  </m:ctrlPr>
+                </m:dPr>
+                <m:e>
+                  <m:r>
+                    <w:rPr>
+                      <w:rFonts w:ascii="Cambria Math" w:hAnsi="Cambria Math"/>
+                      <w:sz w:val="24"/>
+                      <w:szCs w:val="24"/>
+                      <w:lang w:val="en-US"/>
+                    </w:rPr>
+                    <m:t>-0.1178</m:t>
+                  </m:r>
+                </m:e>
+              </m:d>
+              <m:r>
+                <w:rPr>
+                  <w:rFonts w:ascii="Cambria Math" w:hAnsi="Cambria Math"/>
+                  <w:sz w:val="24"/>
+                  <w:szCs w:val="24"/>
+                  <w:lang w:val="en-US"/>
+                </w:rPr>
+                <m:t xml:space="preserve">+ </m:t>
+              </m:r>
+              <m:d>
+                <m:dPr>
+                  <m:ctrlPr>
+                    <w:rPr>
+                      <w:rFonts w:ascii="Cambria Math" w:hAnsi="Cambria Math"/>
+                      <w:i/>
+                      <w:sz w:val="24"/>
+                      <w:szCs w:val="24"/>
+                      <w:lang w:val="en-US"/>
+                    </w:rPr>
+                  </m:ctrlPr>
+                </m:dPr>
+                <m:e>
+                  <m:r>
+                    <w:rPr>
+                      <w:rFonts w:ascii="Cambria Math" w:hAnsi="Cambria Math"/>
+                      <w:sz w:val="24"/>
+                      <w:szCs w:val="24"/>
+                      <w:lang w:val="en-US"/>
+                    </w:rPr>
+                    <m:t xml:space="preserve">0.03 + </m:t>
+                  </m:r>
+                  <m:d>
+                    <m:dPr>
+                      <m:ctrlPr>
+                        <w:rPr>
+                          <w:rFonts w:ascii="Cambria Math" w:hAnsi="Cambria Math"/>
+                          <w:i/>
+                          <w:sz w:val="24"/>
+                          <w:szCs w:val="24"/>
+                          <w:lang w:val="en-US"/>
+                        </w:rPr>
+                      </m:ctrlPr>
+                    </m:dPr>
+                    <m:e>
+                      <m:f>
+                        <m:fPr>
+                          <m:ctrlPr>
+                            <w:rPr>
+                              <w:rFonts w:ascii="Cambria Math" w:hAnsi="Cambria Math"/>
+                              <w:i/>
+                              <w:sz w:val="24"/>
+                              <w:szCs w:val="24"/>
+                              <w:lang w:val="en-US"/>
+                            </w:rPr>
+                          </m:ctrlPr>
+                        </m:fPr>
+                        <m:num>
+                          <m:r>
+                            <w:rPr>
+                              <w:rFonts w:ascii="Cambria Math" w:hAnsi="Cambria Math"/>
+                              <w:sz w:val="24"/>
+                              <w:szCs w:val="24"/>
+                              <w:lang w:val="en-US"/>
+                            </w:rPr>
+                            <m:t>0.16</m:t>
+                          </m:r>
+                        </m:num>
+                        <m:den>
+                          <m:r>
+                            <w:rPr>
+                              <w:rFonts w:ascii="Cambria Math" w:hAnsi="Cambria Math"/>
+                              <w:sz w:val="24"/>
+                              <w:szCs w:val="24"/>
+                              <w:lang w:val="en-US"/>
+                            </w:rPr>
+                            <m:t>2</m:t>
+                          </m:r>
+                        </m:den>
+                      </m:f>
+                    </m:e>
+                  </m:d>
+                </m:e>
+              </m:d>
+              <m:r>
+                <w:rPr>
+                  <w:rFonts w:ascii="Cambria Math" w:hAnsi="Cambria Math"/>
+                  <w:sz w:val="24"/>
+                  <w:szCs w:val="24"/>
+                  <w:lang w:val="en-US"/>
+                </w:rPr>
+                <m:t>* 0.333</m:t>
+              </m:r>
+            </m:num>
+            <m:den>
+              <m:r>
+                <w:rPr>
+                  <w:rFonts w:ascii="Cambria Math" w:hAnsi="Cambria Math"/>
+                  <w:sz w:val="24"/>
+                  <w:szCs w:val="24"/>
+                  <w:lang w:val="en-US"/>
+                </w:rPr>
+                <m:t>0.4* 0.577</m:t>
+              </m:r>
+              <m:r>
+                <w:rPr>
+                  <w:rFonts w:ascii="Cambria Math" w:hAnsi="Cambria Math"/>
+                  <w:sz w:val="24"/>
+                  <w:szCs w:val="24"/>
+                  <w:lang w:val="en-US"/>
+                </w:rPr>
+                <m:t>1</m:t>
+              </m:r>
+            </m:den>
+          </m:f>
+        </m:oMath>
+      </m:oMathPara>
     </w:p>
     <w:p>
       <w:pPr>
         <w:pStyle w:val="ListParagraph"/>
         <w:ind w:left="0"/>
         <w:rPr>
-          <w:sz w:val="24"/>
-          <w:szCs w:val="24"/>
-          <w:lang w:val="en-US"/>
-        </w:rPr>
-      </w:pPr>
+          <w:rFonts w:ascii="Cambria Math" w:hAnsi="Cambria Math"/>
+          <w:sz w:val="24"/>
+          <w:szCs w:val="24"/>
+          <w:lang w:val="en-US"/>
+          <w:oMath/>
+        </w:rPr>
+      </w:pPr>
+      <m:oMathPara>
+        <m:oMathParaPr>
+          <m:jc m:val="left"/>
+        </m:oMathParaPr>
+        <m:oMath>
+          <m:sSub>
+            <m:sSubPr>
+              <m:ctrlPr>
+                <w:rPr>
+                  <w:rFonts w:ascii="Cambria Math" w:hAnsi="Cambria Math"/>
+                  <w:i/>
+                  <w:sz w:val="24"/>
+                  <w:szCs w:val="24"/>
+                  <w:lang w:val="en-US"/>
+                </w:rPr>
+              </m:ctrlPr>
+            </m:sSubPr>
+            <m:e>
+              <m:r>
+                <w:rPr>
+                  <w:rFonts w:ascii="Cambria Math" w:hAnsi="Cambria Math"/>
+                  <w:sz w:val="24"/>
+                  <w:szCs w:val="24"/>
+                  <w:lang w:val="en-US"/>
+                </w:rPr>
+                <m:t>d</m:t>
+              </m:r>
+            </m:e>
+            <m:sub>
+              <m:r>
+                <w:rPr>
+                  <w:rFonts w:ascii="Cambria Math" w:hAnsi="Cambria Math"/>
+                  <w:sz w:val="24"/>
+                  <w:szCs w:val="24"/>
+                  <w:lang w:val="en-US"/>
+                </w:rPr>
+                <m:t>1</m:t>
+              </m:r>
+            </m:sub>
+          </m:sSub>
+          <m:r>
+            <w:rPr>
+              <w:rFonts w:ascii="Cambria Math" w:hAnsi="Cambria Math"/>
+              <w:sz w:val="24"/>
+              <w:szCs w:val="24"/>
+              <w:lang w:val="en-US"/>
+            </w:rPr>
+            <m:t>=</m:t>
+          </m:r>
+          <m:f>
+            <m:fPr>
+              <m:ctrlPr>
+                <w:rPr>
+                  <w:rFonts w:ascii="Cambria Math" w:hAnsi="Cambria Math"/>
+                  <w:i/>
+                  <w:sz w:val="24"/>
+                  <w:szCs w:val="24"/>
+                  <w:lang w:val="en-US"/>
+                </w:rPr>
+              </m:ctrlPr>
+            </m:fPr>
+            <m:num>
+              <m:d>
+                <m:dPr>
+                  <m:ctrlPr>
+                    <w:rPr>
+                      <w:rFonts w:ascii="Cambria Math" w:hAnsi="Cambria Math"/>
+                      <w:i/>
+                      <w:sz w:val="24"/>
+                      <w:szCs w:val="24"/>
+                      <w:lang w:val="en-US"/>
+                    </w:rPr>
+                  </m:ctrlPr>
+                </m:dPr>
+                <m:e>
+                  <m:r>
+                    <w:rPr>
+                      <w:rFonts w:ascii="Cambria Math" w:hAnsi="Cambria Math"/>
+                      <w:sz w:val="24"/>
+                      <w:szCs w:val="24"/>
+                      <w:lang w:val="en-US"/>
+                    </w:rPr>
+                    <m:t>-0.1178</m:t>
+                  </m:r>
+                </m:e>
+              </m:d>
+              <m:r>
+                <w:rPr>
+                  <w:rFonts w:ascii="Cambria Math" w:hAnsi="Cambria Math"/>
+                  <w:sz w:val="24"/>
+                  <w:szCs w:val="24"/>
+                  <w:lang w:val="en-US"/>
+                </w:rPr>
+                <m:t xml:space="preserve">+ </m:t>
+              </m:r>
+              <m:d>
+                <m:dPr>
+                  <m:ctrlPr>
+                    <w:rPr>
+                      <w:rFonts w:ascii="Cambria Math" w:hAnsi="Cambria Math"/>
+                      <w:i/>
+                      <w:sz w:val="24"/>
+                      <w:szCs w:val="24"/>
+                      <w:lang w:val="en-US"/>
+                    </w:rPr>
+                  </m:ctrlPr>
+                </m:dPr>
+                <m:e>
+                  <m:r>
+                    <w:rPr>
+                      <w:rFonts w:ascii="Cambria Math" w:hAnsi="Cambria Math"/>
+                      <w:sz w:val="24"/>
+                      <w:szCs w:val="24"/>
+                      <w:lang w:val="en-US"/>
+                    </w:rPr>
+                    <m:t>0.03 + 0.08</m:t>
+                  </m:r>
+                </m:e>
+              </m:d>
+              <m:r>
+                <w:rPr>
+                  <w:rFonts w:ascii="Cambria Math" w:hAnsi="Cambria Math"/>
+                  <w:sz w:val="24"/>
+                  <w:szCs w:val="24"/>
+                  <w:lang w:val="en-US"/>
+                </w:rPr>
+                <m:t>* 0.333</m:t>
+              </m:r>
+            </m:num>
+            <m:den>
+              <m:r>
+                <w:rPr>
+                  <w:rFonts w:ascii="Cambria Math" w:hAnsi="Cambria Math"/>
+                  <w:sz w:val="24"/>
+                  <w:szCs w:val="24"/>
+                  <w:lang w:val="en-US"/>
+                </w:rPr>
+                <m:t>0.2308</m:t>
+              </m:r>
+            </m:den>
+          </m:f>
+        </m:oMath>
+      </m:oMathPara>
     </w:p>
     <w:p>
       <w:pPr>
         <w:pStyle w:val="ListParagraph"/>
         <w:ind w:left="0"/>
         <w:rPr>
-          <w:sz w:val="24"/>
-          <w:szCs w:val="24"/>
-          <w:lang w:val="en-US"/>
-        </w:rPr>
-      </w:pPr>
-      <w:r>
-        <w:rPr>
-          <w:sz w:val="24"/>
-          <w:szCs w:val="24"/>
-          <w:lang w:val="en-US"/>
-        </w:rPr>
-        <w:t>d</w:t>
-      </w:r>
-      <w:r>
-        <w:rPr>
-          <w:sz w:val="24"/>
-          <w:szCs w:val="24"/>
-          <w:vertAlign w:val="subscript"/>
-          <w:lang w:val="en-US"/>
-        </w:rPr>
-        <w:t>1</w:t>
-      </w:r>
-      <w:r>
-        <w:rPr>
-          <w:sz w:val="24"/>
-          <w:szCs w:val="24"/>
-          <w:lang w:val="en-US"/>
-        </w:rPr>
-        <w:t xml:space="preserve"> = (</w:t>
-      </w:r>
-      <w:proofErr w:type="gramStart"/>
-      <w:r>
-        <w:rPr>
-          <w:sz w:val="24"/>
-          <w:szCs w:val="24"/>
-          <w:lang w:val="en-US"/>
-        </w:rPr>
-        <w:t>ln(</w:t>
-      </w:r>
-      <w:proofErr w:type="gramEnd"/>
-      <w:r>
-        <w:rPr>
-          <w:sz w:val="24"/>
-          <w:szCs w:val="24"/>
-          <w:lang w:val="en-US"/>
-        </w:rPr>
-        <w:t>40 / 45) + (0.03 + (0.4</w:t>
-      </w:r>
-      <w:r>
-        <w:rPr>
-          <w:sz w:val="24"/>
-          <w:szCs w:val="24"/>
-          <w:vertAlign w:val="superscript"/>
-          <w:lang w:val="en-US"/>
-        </w:rPr>
-        <w:t>2</w:t>
-      </w:r>
-      <w:r>
-        <w:rPr>
-          <w:sz w:val="24"/>
-          <w:szCs w:val="24"/>
-          <w:lang w:val="en-US"/>
-        </w:rPr>
-        <w:t>) / 2) * 0.333) / 0.4 * √0.333</w:t>
-      </w:r>
+          <w:rFonts w:ascii="Cambria Math" w:hAnsi="Cambria Math"/>
+          <w:sz w:val="24"/>
+          <w:szCs w:val="24"/>
+          <w:lang w:val="en-US"/>
+          <w:oMath/>
+        </w:rPr>
+      </w:pPr>
+      <m:oMathPara>
+        <m:oMathParaPr>
+          <m:jc m:val="left"/>
+        </m:oMathParaPr>
+        <m:oMath>
+          <m:sSub>
+            <m:sSubPr>
+              <m:ctrlPr>
+                <w:rPr>
+                  <w:rFonts w:ascii="Cambria Math" w:hAnsi="Cambria Math"/>
+                  <w:i/>
+                  <w:sz w:val="24"/>
+                  <w:szCs w:val="24"/>
+                  <w:lang w:val="en-US"/>
+                </w:rPr>
+              </m:ctrlPr>
+            </m:sSubPr>
+            <m:e>
+              <m:r>
+                <w:rPr>
+                  <w:rFonts w:ascii="Cambria Math" w:hAnsi="Cambria Math"/>
+                  <w:sz w:val="24"/>
+                  <w:szCs w:val="24"/>
+                  <w:lang w:val="en-US"/>
+                </w:rPr>
+                <m:t>d</m:t>
+              </m:r>
+            </m:e>
+            <m:sub>
+              <m:r>
+                <w:rPr>
+                  <w:rFonts w:ascii="Cambria Math" w:hAnsi="Cambria Math"/>
+                  <w:sz w:val="24"/>
+                  <w:szCs w:val="24"/>
+                  <w:lang w:val="en-US"/>
+                </w:rPr>
+                <m:t>1</m:t>
+              </m:r>
+            </m:sub>
+          </m:sSub>
+          <m:r>
+            <w:rPr>
+              <w:rFonts w:ascii="Cambria Math" w:hAnsi="Cambria Math"/>
+              <w:sz w:val="24"/>
+              <w:szCs w:val="24"/>
+              <w:lang w:val="en-US"/>
+            </w:rPr>
+            <m:t>=</m:t>
+          </m:r>
+          <m:f>
+            <m:fPr>
+              <m:ctrlPr>
+                <w:rPr>
+                  <w:rFonts w:ascii="Cambria Math" w:hAnsi="Cambria Math"/>
+                  <w:i/>
+                  <w:sz w:val="24"/>
+                  <w:szCs w:val="24"/>
+                  <w:lang w:val="en-US"/>
+                </w:rPr>
+              </m:ctrlPr>
+            </m:fPr>
+            <m:num>
+              <m:d>
+                <m:dPr>
+                  <m:ctrlPr>
+                    <w:rPr>
+                      <w:rFonts w:ascii="Cambria Math" w:hAnsi="Cambria Math"/>
+                      <w:i/>
+                      <w:sz w:val="24"/>
+                      <w:szCs w:val="24"/>
+                      <w:lang w:val="en-US"/>
+                    </w:rPr>
+                  </m:ctrlPr>
+                </m:dPr>
+                <m:e>
+                  <m:r>
+                    <w:rPr>
+                      <w:rFonts w:ascii="Cambria Math" w:hAnsi="Cambria Math"/>
+                      <w:sz w:val="24"/>
+                      <w:szCs w:val="24"/>
+                      <w:lang w:val="en-US"/>
+                    </w:rPr>
+                    <m:t>-0.1178</m:t>
+                  </m:r>
+                </m:e>
+              </m:d>
+              <m:r>
+                <w:rPr>
+                  <w:rFonts w:ascii="Cambria Math" w:hAnsi="Cambria Math"/>
+                  <w:sz w:val="24"/>
+                  <w:szCs w:val="24"/>
+                  <w:lang w:val="en-US"/>
+                </w:rPr>
+                <m:t xml:space="preserve">+ </m:t>
+              </m:r>
+              <m:d>
+                <m:dPr>
+                  <m:ctrlPr>
+                    <w:rPr>
+                      <w:rFonts w:ascii="Cambria Math" w:hAnsi="Cambria Math"/>
+                      <w:i/>
+                      <w:sz w:val="24"/>
+                      <w:szCs w:val="24"/>
+                      <w:lang w:val="en-US"/>
+                    </w:rPr>
+                  </m:ctrlPr>
+                </m:dPr>
+                <m:e>
+                  <m:r>
+                    <w:rPr>
+                      <w:rFonts w:ascii="Cambria Math" w:hAnsi="Cambria Math"/>
+                      <w:sz w:val="24"/>
+                      <w:szCs w:val="24"/>
+                      <w:lang w:val="en-US"/>
+                    </w:rPr>
+                    <m:t>0.11</m:t>
+                  </m:r>
+                </m:e>
+              </m:d>
+              <m:r>
+                <w:rPr>
+                  <w:rFonts w:ascii="Cambria Math" w:hAnsi="Cambria Math"/>
+                  <w:sz w:val="24"/>
+                  <w:szCs w:val="24"/>
+                  <w:lang w:val="en-US"/>
+                </w:rPr>
+                <m:t>* 0.333</m:t>
+              </m:r>
+            </m:num>
+            <m:den>
+              <m:r>
+                <w:rPr>
+                  <w:rFonts w:ascii="Cambria Math" w:hAnsi="Cambria Math"/>
+                  <w:sz w:val="24"/>
+                  <w:szCs w:val="24"/>
+                  <w:lang w:val="en-US"/>
+                </w:rPr>
+                <m:t>0.2308</m:t>
+              </m:r>
+            </m:den>
+          </m:f>
+        </m:oMath>
+      </m:oMathPara>
     </w:p>
     <w:p>
       <w:pPr>
         <w:pStyle w:val="ListParagraph"/>
         <w:ind w:left="0"/>
         <w:rPr>
-          <w:sz w:val="24"/>
-          <w:szCs w:val="24"/>
-          <w:lang w:val="en-US"/>
-        </w:rPr>
-      </w:pPr>
-      <w:r>
-        <w:rPr>
-          <w:sz w:val="24"/>
-          <w:szCs w:val="24"/>
-          <w:lang w:val="en-US"/>
-        </w:rPr>
-        <w:t xml:space="preserve">     = (-0.1178) + (0.03 + (0.16/2)) * 0.333 / 0.4 * 0.5771</w:t>
-      </w:r>
+          <w:rFonts w:ascii="Cambria Math" w:hAnsi="Cambria Math"/>
+          <w:sz w:val="24"/>
+          <w:szCs w:val="24"/>
+          <w:lang w:val="en-US"/>
+          <w:oMath/>
+        </w:rPr>
+      </w:pPr>
+      <m:oMathPara>
+        <m:oMathParaPr>
+          <m:jc m:val="left"/>
+        </m:oMathParaPr>
+        <m:oMath>
+          <m:sSub>
+            <m:sSubPr>
+              <m:ctrlPr>
+                <w:rPr>
+                  <w:rFonts w:ascii="Cambria Math" w:hAnsi="Cambria Math"/>
+                  <w:i/>
+                  <w:sz w:val="24"/>
+                  <w:szCs w:val="24"/>
+                  <w:lang w:val="en-US"/>
+                </w:rPr>
+              </m:ctrlPr>
+            </m:sSubPr>
+            <m:e>
+              <m:r>
+                <w:rPr>
+                  <w:rFonts w:ascii="Cambria Math" w:hAnsi="Cambria Math"/>
+                  <w:sz w:val="24"/>
+                  <w:szCs w:val="24"/>
+                  <w:lang w:val="en-US"/>
+                </w:rPr>
+                <m:t>d</m:t>
+              </m:r>
+            </m:e>
+            <m:sub>
+              <m:r>
+                <w:rPr>
+                  <w:rFonts w:ascii="Cambria Math" w:hAnsi="Cambria Math"/>
+                  <w:sz w:val="24"/>
+                  <w:szCs w:val="24"/>
+                  <w:lang w:val="en-US"/>
+                </w:rPr>
+                <m:t>1</m:t>
+              </m:r>
+            </m:sub>
+          </m:sSub>
+          <m:r>
+            <w:rPr>
+              <w:rFonts w:ascii="Cambria Math" w:hAnsi="Cambria Math"/>
+              <w:sz w:val="24"/>
+              <w:szCs w:val="24"/>
+              <w:lang w:val="en-US"/>
+            </w:rPr>
+            <m:t>=</m:t>
+          </m:r>
+          <m:f>
+            <m:fPr>
+              <m:ctrlPr>
+                <w:rPr>
+                  <w:rFonts w:ascii="Cambria Math" w:hAnsi="Cambria Math"/>
+                  <w:i/>
+                  <w:sz w:val="24"/>
+                  <w:szCs w:val="24"/>
+                  <w:lang w:val="en-US"/>
+                </w:rPr>
+              </m:ctrlPr>
+            </m:fPr>
+            <m:num>
+              <m:d>
+                <m:dPr>
+                  <m:ctrlPr>
+                    <w:rPr>
+                      <w:rFonts w:ascii="Cambria Math" w:hAnsi="Cambria Math"/>
+                      <w:i/>
+                      <w:sz w:val="24"/>
+                      <w:szCs w:val="24"/>
+                      <w:lang w:val="en-US"/>
+                    </w:rPr>
+                  </m:ctrlPr>
+                </m:dPr>
+                <m:e>
+                  <m:r>
+                    <w:rPr>
+                      <w:rFonts w:ascii="Cambria Math" w:hAnsi="Cambria Math"/>
+                      <w:sz w:val="24"/>
+                      <w:szCs w:val="24"/>
+                      <w:lang w:val="en-US"/>
+                    </w:rPr>
+                    <m:t>-0.1178</m:t>
+                  </m:r>
+                </m:e>
+              </m:d>
+              <m:r>
+                <w:rPr>
+                  <w:rFonts w:ascii="Cambria Math" w:hAnsi="Cambria Math"/>
+                  <w:sz w:val="24"/>
+                  <w:szCs w:val="24"/>
+                  <w:lang w:val="en-US"/>
+                </w:rPr>
+                <m:t>+ 0.0366</m:t>
+              </m:r>
+            </m:num>
+            <m:den>
+              <m:r>
+                <w:rPr>
+                  <w:rFonts w:ascii="Cambria Math" w:hAnsi="Cambria Math"/>
+                  <w:sz w:val="24"/>
+                  <w:szCs w:val="24"/>
+                  <w:lang w:val="en-US"/>
+                </w:rPr>
+                <m:t>0.2308</m:t>
+              </m:r>
+            </m:den>
+          </m:f>
+        </m:oMath>
+      </m:oMathPara>
     </w:p>
     <w:p>
       <w:pPr>
         <w:pStyle w:val="ListParagraph"/>
         <w:ind w:left="0"/>
         <w:rPr>
-          <w:sz w:val="24"/>
-          <w:szCs w:val="24"/>
-          <w:lang w:val="en-US"/>
-        </w:rPr>
-      </w:pPr>
-      <w:r>
-        <w:rPr>
-          <w:sz w:val="24"/>
-          <w:szCs w:val="24"/>
-          <w:lang w:val="en-US"/>
-        </w:rPr>
-        <w:t xml:space="preserve">     = (-0.1178) + (0.03 + 0.08) * 0.333 / 0.2308</w:t>
-      </w:r>
+          <w:rFonts w:eastAsiaTheme="minorEastAsia"/>
+          <w:sz w:val="24"/>
+          <w:szCs w:val="24"/>
+          <w:lang w:val="en-US"/>
+        </w:rPr>
+      </w:pPr>
+      <m:oMathPara>
+        <m:oMathParaPr>
+          <m:jc m:val="left"/>
+        </m:oMathParaPr>
+        <m:oMath>
+          <m:sSub>
+            <m:sSubPr>
+              <m:ctrlPr>
+                <w:rPr>
+                  <w:rFonts w:ascii="Cambria Math" w:hAnsi="Cambria Math"/>
+                  <w:i/>
+                  <w:sz w:val="24"/>
+                  <w:szCs w:val="24"/>
+                  <w:lang w:val="en-US"/>
+                </w:rPr>
+              </m:ctrlPr>
+            </m:sSubPr>
+            <m:e>
+              <m:r>
+                <w:rPr>
+                  <w:rFonts w:ascii="Cambria Math" w:hAnsi="Cambria Math"/>
+                  <w:sz w:val="24"/>
+                  <w:szCs w:val="24"/>
+                  <w:lang w:val="en-US"/>
+                </w:rPr>
+                <m:t>d</m:t>
+              </m:r>
+            </m:e>
+            <m:sub>
+              <m:r>
+                <w:rPr>
+                  <w:rFonts w:ascii="Cambria Math" w:hAnsi="Cambria Math"/>
+                  <w:sz w:val="24"/>
+                  <w:szCs w:val="24"/>
+                  <w:lang w:val="en-US"/>
+                </w:rPr>
+                <m:t>1</m:t>
+              </m:r>
+            </m:sub>
+          </m:sSub>
+          <m:r>
+            <w:rPr>
+              <w:rFonts w:ascii="Cambria Math" w:hAnsi="Cambria Math"/>
+              <w:sz w:val="24"/>
+              <w:szCs w:val="24"/>
+              <w:lang w:val="en-US"/>
+            </w:rPr>
+            <m:t>= -</m:t>
+          </m:r>
+          <m:f>
+            <m:fPr>
+              <m:ctrlPr>
+                <w:rPr>
+                  <w:rFonts w:ascii="Cambria Math" w:hAnsi="Cambria Math"/>
+                  <w:i/>
+                  <w:sz w:val="24"/>
+                  <w:szCs w:val="24"/>
+                  <w:lang w:val="en-US"/>
+                </w:rPr>
+              </m:ctrlPr>
+            </m:fPr>
+            <m:num>
+              <m:r>
+                <w:rPr>
+                  <w:rFonts w:ascii="Cambria Math" w:hAnsi="Cambria Math"/>
+                  <w:sz w:val="24"/>
+                  <w:szCs w:val="24"/>
+                  <w:lang w:val="en-US"/>
+                </w:rPr>
+                <m:t>0.0812</m:t>
+              </m:r>
+            </m:num>
+            <m:den>
+              <m:r>
+                <w:rPr>
+                  <w:rFonts w:ascii="Cambria Math" w:hAnsi="Cambria Math"/>
+                  <w:sz w:val="24"/>
+                  <w:szCs w:val="24"/>
+                  <w:lang w:val="en-US"/>
+                </w:rPr>
+                <m:t>0.2308</m:t>
+              </m:r>
+            </m:den>
+          </m:f>
+        </m:oMath>
+      </m:oMathPara>
     </w:p>
     <w:p>
       <w:pPr>
         <w:pStyle w:val="ListParagraph"/>
         <w:ind w:left="0"/>
         <w:rPr>
-          <w:sz w:val="24"/>
-          <w:szCs w:val="24"/>
-          <w:lang w:val="en-US"/>
-        </w:rPr>
-      </w:pPr>
-      <w:r>
-        <w:rPr>
-          <w:sz w:val="24"/>
-          <w:szCs w:val="24"/>
-          <w:lang w:val="en-US"/>
-        </w:rPr>
-        <w:t xml:space="preserve">     = (-0.1178) + (0.11) * 0.333 / 0.2308</w:t>
-      </w:r>
+          <w:rFonts w:ascii="Cambria Math" w:hAnsi="Cambria Math"/>
+          <w:sz w:val="24"/>
+          <w:szCs w:val="24"/>
+          <w:lang w:val="en-US"/>
+          <w:oMath/>
+        </w:rPr>
+      </w:pPr>
+      <m:oMathPara>
+        <m:oMathParaPr>
+          <m:jc m:val="left"/>
+        </m:oMathParaPr>
+        <m:oMath>
+          <m:sSub>
+            <m:sSubPr>
+              <m:ctrlPr>
+                <w:rPr>
+                  <w:rFonts w:ascii="Cambria Math" w:hAnsi="Cambria Math"/>
+                  <w:i/>
+                  <w:sz w:val="24"/>
+                  <w:szCs w:val="24"/>
+                  <w:lang w:val="en-US"/>
+                </w:rPr>
+              </m:ctrlPr>
+            </m:sSubPr>
+            <m:e>
+              <m:r>
+                <w:rPr>
+                  <w:rFonts w:ascii="Cambria Math" w:hAnsi="Cambria Math"/>
+                  <w:sz w:val="24"/>
+                  <w:szCs w:val="24"/>
+                  <w:lang w:val="en-US"/>
+                </w:rPr>
+                <m:t>d</m:t>
+              </m:r>
+            </m:e>
+            <m:sub>
+              <m:r>
+                <w:rPr>
+                  <w:rFonts w:ascii="Cambria Math" w:hAnsi="Cambria Math"/>
+                  <w:sz w:val="24"/>
+                  <w:szCs w:val="24"/>
+                  <w:lang w:val="en-US"/>
+                </w:rPr>
+                <m:t>1</m:t>
+              </m:r>
+            </m:sub>
+          </m:sSub>
+          <m:r>
+            <w:rPr>
+              <w:rFonts w:ascii="Cambria Math" w:hAnsi="Cambria Math"/>
+              <w:sz w:val="24"/>
+              <w:szCs w:val="24"/>
+              <w:lang w:val="en-US"/>
+            </w:rPr>
+            <m:t>= -0.3518</m:t>
+          </m:r>
+        </m:oMath>
+      </m:oMathPara>
     </w:p>
     <w:p>
       <w:pPr>
         <w:pStyle w:val="ListParagraph"/>
         <w:ind w:left="0"/>
         <w:rPr>
-          <w:sz w:val="24"/>
-          <w:szCs w:val="24"/>
-          <w:lang w:val="en-US"/>
-        </w:rPr>
-      </w:pPr>
-      <w:r>
-        <w:rPr>
-          <w:sz w:val="24"/>
-          <w:szCs w:val="24"/>
-          <w:lang w:val="en-US"/>
-        </w:rPr>
-        <w:t xml:space="preserve">     = (-0.1178) + 0.0366 / 0.2308</w:t>
-      </w:r>
+          <w:rFonts w:eastAsiaTheme="minorEastAsia"/>
+          <w:sz w:val="24"/>
+          <w:szCs w:val="24"/>
+          <w:lang w:val="en-US"/>
+        </w:rPr>
+      </w:pPr>
     </w:p>
     <w:p>
       <w:pPr>
@@ -505,14 +1655,6 @@
           <w:lang w:val="en-US"/>
         </w:rPr>
       </w:pPr>
-      <w:r>
-        <w:rPr>
-          <w:sz w:val="24"/>
-          <w:szCs w:val="24"/>
-          <w:lang w:val="en-US"/>
-        </w:rPr>
-        <w:t xml:space="preserve">     = -0.0812 / 0.2308</w:t>
-      </w:r>
     </w:p>
     <w:p>
       <w:pPr>
@@ -524,80 +1666,285 @@
           <w:lang w:val="en-US"/>
         </w:rPr>
       </w:pPr>
-      <w:r>
-        <w:rPr>
-          <w:sz w:val="24"/>
-          <w:szCs w:val="24"/>
-          <w:lang w:val="en-US"/>
-        </w:rPr>
-        <w:t xml:space="preserve">     = -0.3518</w:t>
-      </w:r>
+      <m:oMathPara>
+        <m:oMathParaPr>
+          <m:jc m:val="left"/>
+        </m:oMathParaPr>
+        <m:oMath>
+          <m:r>
+            <w:rPr>
+              <w:rFonts w:ascii="Cambria Math" w:hAnsi="Cambria Math"/>
+              <w:sz w:val="24"/>
+              <w:szCs w:val="24"/>
+              <w:lang w:val="en-US"/>
+            </w:rPr>
+            <m:t>d</m:t>
+          </m:r>
+          <m:r>
+            <w:rPr>
+              <w:rFonts w:ascii="Cambria Math" w:hAnsi="Cambria Math"/>
+              <w:sz w:val="24"/>
+              <w:szCs w:val="24"/>
+              <w:vertAlign w:val="subscript"/>
+              <w:lang w:val="en-US"/>
+            </w:rPr>
+            <m:t>2</m:t>
+          </m:r>
+          <m:r>
+            <w:rPr>
+              <w:rFonts w:ascii="Cambria Math" w:hAnsi="Cambria Math"/>
+              <w:sz w:val="24"/>
+              <w:szCs w:val="24"/>
+              <w:lang w:val="en-US"/>
+            </w:rPr>
+            <m:t xml:space="preserve"> = d</m:t>
+          </m:r>
+          <m:r>
+            <w:rPr>
+              <w:rFonts w:ascii="Cambria Math" w:hAnsi="Cambria Math"/>
+              <w:sz w:val="24"/>
+              <w:szCs w:val="24"/>
+              <w:vertAlign w:val="subscript"/>
+              <w:lang w:val="en-US"/>
+            </w:rPr>
+            <m:t>1</m:t>
+          </m:r>
+          <m:r>
+            <w:rPr>
+              <w:rFonts w:ascii="Cambria Math" w:hAnsi="Cambria Math"/>
+              <w:sz w:val="24"/>
+              <w:szCs w:val="24"/>
+              <w:lang w:val="en-US"/>
+            </w:rPr>
+            <m:t xml:space="preserve"> – s √t</m:t>
+          </m:r>
+        </m:oMath>
+      </m:oMathPara>
     </w:p>
     <w:p>
       <w:pPr>
         <w:pStyle w:val="ListParagraph"/>
         <w:ind w:left="0"/>
         <w:rPr>
-          <w:sz w:val="24"/>
-          <w:szCs w:val="24"/>
-          <w:lang w:val="en-US"/>
-        </w:rPr>
-      </w:pPr>
+          <w:rFonts w:eastAsiaTheme="minorEastAsia"/>
+          <w:sz w:val="24"/>
+          <w:szCs w:val="24"/>
+          <w:lang w:val="en-US"/>
+        </w:rPr>
+      </w:pPr>
+      <m:oMathPara>
+        <m:oMathParaPr>
+          <m:jc m:val="left"/>
+        </m:oMathParaPr>
+        <m:oMath>
+          <m:sSub>
+            <m:sSubPr>
+              <m:ctrlPr>
+                <w:rPr>
+                  <w:rFonts w:ascii="Cambria Math" w:hAnsi="Cambria Math"/>
+                  <w:i/>
+                  <w:sz w:val="24"/>
+                  <w:szCs w:val="24"/>
+                  <w:lang w:val="en-US"/>
+                </w:rPr>
+              </m:ctrlPr>
+            </m:sSubPr>
+            <m:e>
+              <m:r>
+                <w:rPr>
+                  <w:rFonts w:ascii="Cambria Math" w:hAnsi="Cambria Math"/>
+                  <w:sz w:val="24"/>
+                  <w:szCs w:val="24"/>
+                  <w:lang w:val="en-US"/>
+                </w:rPr>
+                <m:t>d</m:t>
+              </m:r>
+            </m:e>
+            <m:sub>
+              <m:r>
+                <w:rPr>
+                  <w:rFonts w:ascii="Cambria Math" w:hAnsi="Cambria Math"/>
+                  <w:sz w:val="24"/>
+                  <w:szCs w:val="24"/>
+                  <w:lang w:val="en-US"/>
+                </w:rPr>
+                <m:t>2</m:t>
+              </m:r>
+            </m:sub>
+          </m:sSub>
+          <m:r>
+            <w:rPr>
+              <w:rFonts w:ascii="Cambria Math" w:hAnsi="Cambria Math"/>
+              <w:sz w:val="24"/>
+              <w:szCs w:val="24"/>
+              <w:lang w:val="en-US"/>
+            </w:rPr>
+            <m:t xml:space="preserve"> = -0.3518 – 0.4 </m:t>
+          </m:r>
+          <m:rad>
+            <m:radPr>
+              <m:degHide m:val="1"/>
+              <m:ctrlPr>
+                <w:rPr>
+                  <w:rFonts w:ascii="Cambria Math" w:hAnsi="Cambria Math"/>
+                  <w:i/>
+                  <w:sz w:val="24"/>
+                  <w:szCs w:val="24"/>
+                  <w:lang w:val="en-US"/>
+                </w:rPr>
+              </m:ctrlPr>
+            </m:radPr>
+            <m:deg/>
+            <m:e>
+              <m:r>
+                <w:rPr>
+                  <w:rFonts w:ascii="Cambria Math" w:hAnsi="Cambria Math"/>
+                  <w:sz w:val="24"/>
+                  <w:szCs w:val="24"/>
+                  <w:lang w:val="en-US"/>
+                </w:rPr>
+                <m:t>0.333</m:t>
+              </m:r>
+            </m:e>
+          </m:rad>
+        </m:oMath>
+      </m:oMathPara>
     </w:p>
     <w:p>
       <w:pPr>
         <w:pStyle w:val="ListParagraph"/>
         <w:ind w:left="0"/>
         <w:rPr>
-          <w:sz w:val="24"/>
-          <w:szCs w:val="24"/>
-          <w:lang w:val="en-US"/>
-        </w:rPr>
-      </w:pPr>
-      <w:r>
-        <w:rPr>
-          <w:sz w:val="24"/>
-          <w:szCs w:val="24"/>
-          <w:lang w:val="en-US"/>
-        </w:rPr>
-        <w:t>d</w:t>
-      </w:r>
-      <w:r>
-        <w:rPr>
-          <w:sz w:val="24"/>
-          <w:szCs w:val="24"/>
-          <w:vertAlign w:val="subscript"/>
-          <w:lang w:val="en-US"/>
-        </w:rPr>
-        <w:t>2</w:t>
-      </w:r>
-      <w:r>
-        <w:rPr>
-          <w:sz w:val="24"/>
-          <w:szCs w:val="24"/>
-          <w:lang w:val="en-US"/>
-        </w:rPr>
-        <w:t xml:space="preserve"> = -0.3518 – 0.4 √0.333</w:t>
-      </w:r>
+          <w:rFonts w:eastAsiaTheme="minorEastAsia"/>
+          <w:sz w:val="24"/>
+          <w:szCs w:val="24"/>
+          <w:lang w:val="en-US"/>
+        </w:rPr>
+      </w:pPr>
+      <m:oMathPara>
+        <m:oMathParaPr>
+          <m:jc m:val="left"/>
+        </m:oMathParaPr>
+        <m:oMath>
+          <m:sSub>
+            <m:sSubPr>
+              <m:ctrlPr>
+                <w:rPr>
+                  <w:rFonts w:ascii="Cambria Math" w:hAnsi="Cambria Math"/>
+                  <w:i/>
+                  <w:sz w:val="24"/>
+                  <w:szCs w:val="24"/>
+                  <w:lang w:val="en-US"/>
+                </w:rPr>
+              </m:ctrlPr>
+            </m:sSubPr>
+            <m:e>
+              <m:r>
+                <w:rPr>
+                  <w:rFonts w:ascii="Cambria Math" w:hAnsi="Cambria Math"/>
+                  <w:sz w:val="24"/>
+                  <w:szCs w:val="24"/>
+                  <w:lang w:val="en-US"/>
+                </w:rPr>
+                <m:t>d</m:t>
+              </m:r>
+            </m:e>
+            <m:sub>
+              <m:r>
+                <w:rPr>
+                  <w:rFonts w:ascii="Cambria Math" w:hAnsi="Cambria Math"/>
+                  <w:sz w:val="24"/>
+                  <w:szCs w:val="24"/>
+                  <w:lang w:val="en-US"/>
+                </w:rPr>
+                <m:t>2</m:t>
+              </m:r>
+            </m:sub>
+          </m:sSub>
+          <m:r>
+            <w:rPr>
+              <w:rFonts w:ascii="Cambria Math" w:hAnsi="Cambria Math"/>
+              <w:sz w:val="24"/>
+              <w:szCs w:val="24"/>
+              <w:lang w:val="en-US"/>
+            </w:rPr>
+            <m:t>= -0.3518 – 0.230</m:t>
+          </m:r>
+          <m:r>
+            <w:rPr>
+              <w:rFonts w:ascii="Cambria Math" w:hAnsi="Cambria Math"/>
+              <w:sz w:val="24"/>
+              <w:szCs w:val="24"/>
+              <w:lang w:val="en-US"/>
+            </w:rPr>
+            <m:t>8</m:t>
+          </m:r>
+        </m:oMath>
+      </m:oMathPara>
     </w:p>
     <w:p>
       <w:pPr>
         <w:pStyle w:val="ListParagraph"/>
         <w:ind w:left="0"/>
         <w:rPr>
-          <w:sz w:val="24"/>
-          <w:szCs w:val="24"/>
-          <w:lang w:val="en-US"/>
-        </w:rPr>
-      </w:pPr>
-      <w:r>
-        <w:rPr>
-          <w:sz w:val="24"/>
-          <w:szCs w:val="24"/>
-          <w:lang w:val="en-US"/>
-        </w:rPr>
-        <w:t xml:space="preserve">     = -0.3518 – 0.2308</w:t>
-      </w:r>
+          <w:rFonts w:ascii="Cambria Math" w:hAnsi="Cambria Math"/>
+          <w:sz w:val="24"/>
+          <w:szCs w:val="24"/>
+          <w:lang w:val="en-US"/>
+          <w:oMath/>
+        </w:rPr>
+      </w:pPr>
+      <m:oMathPara>
+        <m:oMathParaPr>
+          <m:jc m:val="left"/>
+        </m:oMathParaPr>
+        <m:oMath>
+          <m:sSub>
+            <m:sSubPr>
+              <m:ctrlPr>
+                <w:rPr>
+                  <w:rFonts w:ascii="Cambria Math" w:hAnsi="Cambria Math"/>
+                  <w:i/>
+                  <w:sz w:val="24"/>
+                  <w:szCs w:val="24"/>
+                  <w:lang w:val="en-US"/>
+                </w:rPr>
+              </m:ctrlPr>
+            </m:sSubPr>
+            <m:e>
+              <m:r>
+                <w:rPr>
+                  <w:rFonts w:ascii="Cambria Math" w:hAnsi="Cambria Math"/>
+                  <w:sz w:val="24"/>
+                  <w:szCs w:val="24"/>
+                  <w:lang w:val="en-US"/>
+                </w:rPr>
+                <m:t>d</m:t>
+              </m:r>
+            </m:e>
+            <m:sub>
+              <m:r>
+                <w:rPr>
+                  <w:rFonts w:ascii="Cambria Math" w:hAnsi="Cambria Math"/>
+                  <w:sz w:val="24"/>
+                  <w:szCs w:val="24"/>
+                  <w:lang w:val="en-US"/>
+                </w:rPr>
+                <m:t>2</m:t>
+              </m:r>
+            </m:sub>
+          </m:sSub>
+          <m:r>
+            <w:rPr>
+              <w:rFonts w:ascii="Cambria Math" w:hAnsi="Cambria Math"/>
+              <w:sz w:val="24"/>
+              <w:szCs w:val="24"/>
+              <w:lang w:val="en-US"/>
+            </w:rPr>
+            <m:t>= -0.5826</m:t>
+          </m:r>
+        </m:oMath>
+      </m:oMathPara>
     </w:p>
     <w:p>
       <w:pPr>
@@ -609,136 +1956,141 @@
           <w:lang w:val="en-US"/>
         </w:rPr>
       </w:pPr>
-      <w:r>
-        <w:rPr>
-          <w:sz w:val="24"/>
-          <w:szCs w:val="24"/>
-          <w:lang w:val="en-US"/>
-        </w:rPr>
-        <w:t xml:space="preserve">     = -0.5826</w:t>
-      </w:r>
     </w:p>
     <w:p>
       <w:pPr>
         <w:pStyle w:val="ListParagraph"/>
         <w:ind w:left="0"/>
         <w:rPr>
-          <w:sz w:val="24"/>
-          <w:szCs w:val="24"/>
-          <w:lang w:val="en-US"/>
-        </w:rPr>
-      </w:pPr>
+          <w:rFonts w:ascii="Cambria Math" w:hAnsi="Cambria Math"/>
+          <w:sz w:val="24"/>
+          <w:szCs w:val="24"/>
+          <w:lang w:val="en-US"/>
+          <w:oMath/>
+        </w:rPr>
+      </w:pPr>
+      <m:oMathPara>
+        <m:oMathParaPr>
+          <m:jc m:val="left"/>
+        </m:oMathParaPr>
+        <m:oMath>
+          <m:r>
+            <w:rPr>
+              <w:rFonts w:ascii="Cambria Math" w:hAnsi="Cambria Math"/>
+              <w:sz w:val="24"/>
+              <w:szCs w:val="24"/>
+              <w:lang w:val="en-US"/>
+            </w:rPr>
+            <m:t xml:space="preserve">C = 40 * N(-0.3518) – 45 * e </m:t>
+          </m:r>
+          <m:r>
+            <w:rPr>
+              <w:rFonts w:ascii="Cambria Math" w:hAnsi="Cambria Math"/>
+              <w:sz w:val="24"/>
+              <w:szCs w:val="24"/>
+              <w:vertAlign w:val="superscript"/>
+              <w:lang w:val="en-US"/>
+            </w:rPr>
+            <m:t>(-0.03 * 0.333)</m:t>
+          </m:r>
+          <m:r>
+            <w:rPr>
+              <w:rFonts w:ascii="Cambria Math" w:hAnsi="Cambria Math"/>
+              <w:sz w:val="24"/>
+              <w:szCs w:val="24"/>
+              <w:lang w:val="en-US"/>
+            </w:rPr>
+            <m:t xml:space="preserve"> * N(-0.5826)</m:t>
+          </m:r>
+        </m:oMath>
+      </m:oMathPara>
     </w:p>
     <w:p>
       <w:pPr>
         <w:pStyle w:val="ListParagraph"/>
         <w:ind w:left="0"/>
         <w:rPr>
-          <w:sz w:val="24"/>
-          <w:szCs w:val="24"/>
-          <w:lang w:val="en-US"/>
-        </w:rPr>
-      </w:pPr>
-      <w:r>
-        <w:rPr>
-          <w:sz w:val="24"/>
-          <w:szCs w:val="24"/>
-          <w:lang w:val="en-US"/>
-        </w:rPr>
-        <w:t xml:space="preserve">C = 40 * </w:t>
-      </w:r>
-      <w:proofErr w:type="gramStart"/>
-      <w:r>
-        <w:rPr>
-          <w:sz w:val="24"/>
-          <w:szCs w:val="24"/>
-          <w:lang w:val="en-US"/>
-        </w:rPr>
-        <w:t>N(</w:t>
-      </w:r>
-      <w:proofErr w:type="gramEnd"/>
-      <w:r>
-        <w:rPr>
-          <w:sz w:val="24"/>
-          <w:szCs w:val="24"/>
-          <w:lang w:val="en-US"/>
-        </w:rPr>
-        <w:t xml:space="preserve">-0.3518) – 45 * e </w:t>
-      </w:r>
-      <w:r>
-        <w:rPr>
-          <w:sz w:val="24"/>
-          <w:szCs w:val="24"/>
-          <w:vertAlign w:val="superscript"/>
-          <w:lang w:val="en-US"/>
-        </w:rPr>
-        <w:t>(-0.03 * 0.333)</w:t>
-      </w:r>
-      <w:r>
-        <w:rPr>
-          <w:sz w:val="24"/>
-          <w:szCs w:val="24"/>
-          <w:lang w:val="en-US"/>
-        </w:rPr>
-        <w:t xml:space="preserve"> * N(-0.5826)</w:t>
-      </w:r>
+          <w:rFonts w:ascii="Cambria Math" w:hAnsi="Cambria Math"/>
+          <w:sz w:val="24"/>
+          <w:szCs w:val="24"/>
+          <w:lang w:val="en-US"/>
+          <w:oMath/>
+        </w:rPr>
+      </w:pPr>
+      <m:oMathPara>
+        <m:oMathParaPr>
+          <m:jc m:val="left"/>
+        </m:oMathParaPr>
+        <m:oMath>
+          <m:r>
+            <w:rPr>
+              <w:rFonts w:ascii="Cambria Math" w:hAnsi="Cambria Math"/>
+              <w:sz w:val="24"/>
+              <w:szCs w:val="24"/>
+              <w:lang w:val="en-US"/>
+            </w:rPr>
+            <m:t xml:space="preserve">     = 40 * 0.3625 – 45 * 0.9901 * 0.2801</m:t>
+          </m:r>
+        </m:oMath>
+      </m:oMathPara>
     </w:p>
     <w:p>
       <w:pPr>
         <w:pStyle w:val="ListParagraph"/>
         <w:ind w:left="0"/>
         <w:rPr>
-          <w:sz w:val="24"/>
-          <w:szCs w:val="24"/>
-          <w:lang w:val="en-US"/>
-        </w:rPr>
-      </w:pPr>
-      <w:r>
-        <w:rPr>
-          <w:sz w:val="24"/>
-          <w:szCs w:val="24"/>
-          <w:lang w:val="en-US"/>
-        </w:rPr>
-        <w:t xml:space="preserve">     = 40 * 0.3625 – 45 * 0.9901 * 0.2801</w:t>
-      </w:r>
+          <w:rFonts w:ascii="Cambria Math" w:hAnsi="Cambria Math"/>
+          <w:sz w:val="24"/>
+          <w:szCs w:val="24"/>
+          <w:lang w:val="en-US"/>
+          <w:oMath/>
+        </w:rPr>
+      </w:pPr>
+      <m:oMathPara>
+        <m:oMathParaPr>
+          <m:jc m:val="left"/>
+        </m:oMathParaPr>
+        <m:oMath>
+          <m:r>
+            <w:rPr>
+              <w:rFonts w:ascii="Cambria Math" w:hAnsi="Cambria Math"/>
+              <w:sz w:val="24"/>
+              <w:szCs w:val="24"/>
+              <w:lang w:val="en-US"/>
+            </w:rPr>
+            <m:t xml:space="preserve">     = 14.5 – 12.48</m:t>
+          </m:r>
+        </m:oMath>
+      </m:oMathPara>
     </w:p>
     <w:p>
       <w:pPr>
         <w:pStyle w:val="ListParagraph"/>
         <w:ind w:left="0"/>
         <w:rPr>
-          <w:sz w:val="24"/>
-          <w:szCs w:val="24"/>
-          <w:lang w:val="en-US"/>
-        </w:rPr>
-      </w:pPr>
-      <w:r>
-        <w:rPr>
-          <w:sz w:val="24"/>
-          <w:szCs w:val="24"/>
-          <w:lang w:val="en-US"/>
-        </w:rPr>
-        <w:t xml:space="preserve">     = 14.5 – 12.48</w:t>
-      </w:r>
-    </w:p>
-    <w:p>
-      <w:pPr>
-        <w:pStyle w:val="ListParagraph"/>
-        <w:ind w:left="0"/>
-        <w:rPr>
-          <w:sz w:val="24"/>
-          <w:szCs w:val="24"/>
-          <w:lang w:val="en-US"/>
-        </w:rPr>
-      </w:pPr>
-      <w:r>
-        <w:rPr>
-          <w:sz w:val="24"/>
-          <w:szCs w:val="24"/>
-          <w:lang w:val="en-US"/>
-        </w:rPr>
-        <w:t xml:space="preserve">     = 2.02</w:t>
-      </w:r>
+          <w:rFonts w:ascii="Cambria Math" w:hAnsi="Cambria Math"/>
+          <w:sz w:val="24"/>
+          <w:szCs w:val="24"/>
+          <w:lang w:val="en-US"/>
+          <w:oMath/>
+        </w:rPr>
+      </w:pPr>
+      <m:oMathPara>
+        <m:oMathParaPr>
+          <m:jc m:val="left"/>
+        </m:oMathParaPr>
+        <m:oMath>
+          <m:r>
+            <w:rPr>
+              <w:rFonts w:ascii="Cambria Math" w:hAnsi="Cambria Math"/>
+              <w:sz w:val="24"/>
+              <w:szCs w:val="24"/>
+              <w:lang w:val="en-US"/>
+            </w:rPr>
+            <m:t xml:space="preserve">     = 2.02</m:t>
+          </m:r>
+        </m:oMath>
+      </m:oMathPara>
     </w:p>
     <w:sectPr>
       <w:pgSz w:w="11906" w:h="16838"/>

</xml_diff>